<commit_message>
adding docs for ML life cycle
</commit_message>
<xml_diff>
--- a/QMBE 3730 Machine Learning Life Cycle.docx
+++ b/QMBE 3730 Machine Learning Life Cycle.docx
@@ -25,7 +25,15 @@
           <w:b/>
           <w:bCs/>
         </w:rPr>
-        <w:t>: Statistical Machine Learning</w:t>
+        <w:t xml:space="preserve">: </w:t>
+      </w:r>
+      <w:r>
+        <w:rPr>
+          <w:rFonts w:ascii="Times New Roman" w:hAnsi="Times New Roman" w:cs="Times New Roman"/>
+          <w:b/>
+          <w:bCs/>
+        </w:rPr>
+        <w:t>Advanced Business Analytics</w:t>
       </w:r>
     </w:p>
     <w:p>

</xml_diff>